<commit_message>
Update Instruction - GitHub 2
</commit_message>
<xml_diff>
--- a/Instruction/GitHub2-普通情况下从远程库下载代码.docx
+++ b/Instruction/GitHub2-普通情况下从远程库下载代码.docx
@@ -143,9 +143,6 @@
         <w:pStyle w:val="a3"/>
         <w:spacing w:after="0"/>
         <w:ind w:left="360"/>
-        <w:rPr>
-          <w:rFonts w:hint="eastAsia"/>
-        </w:rPr>
       </w:pPr>
       <w:r>
         <w:rPr>
@@ -196,9 +193,6 @@
           <w:numId w:val="1"/>
         </w:numPr>
         <w:spacing w:after="0"/>
-        <w:rPr>
-          <w:rFonts w:hint="eastAsia"/>
-        </w:rPr>
       </w:pPr>
       <w:r>
         <w:rPr>
@@ -262,13 +256,7 @@
         <w:rPr>
           <w:rFonts w:hint="eastAsia"/>
         </w:rPr>
-        <w:t>面板</w:t>
-      </w:r>
-      <w:r>
-        <w:rPr>
-          <w:rFonts w:hint="eastAsia"/>
-        </w:rPr>
-        <w:t>，左键单击你建立好的项目：</w:t>
+        <w:t>面板，左键单击你建立好的项目：</w:t>
       </w:r>
     </w:p>
     <w:p>
@@ -323,9 +311,6 @@
         <w:spacing w:after="0"/>
         <w:ind w:left="360"/>
         <w:jc w:val="center"/>
-        <w:rPr>
-          <w:rFonts w:hint="eastAsia"/>
-        </w:rPr>
       </w:pPr>
       <w:r>
         <w:rPr>
@@ -639,9 +624,6 @@
         <w:pStyle w:val="a3"/>
         <w:spacing w:after="0"/>
         <w:ind w:left="360"/>
-        <w:rPr>
-          <w:rFonts w:hint="eastAsia"/>
-        </w:rPr>
       </w:pPr>
       <w:r>
         <w:rPr>
@@ -734,10 +716,10 @@
         </w:rPr>
         <w:lastRenderedPageBreak/>
         <w:drawing>
-          <wp:inline distT="0" distB="0" distL="0" distR="0" wp14:anchorId="54E5795A" wp14:editId="25D9DC5E">
-            <wp:extent cx="3398519" cy="1737360"/>
+          <wp:inline distT="0" distB="0" distL="0" distR="0" wp14:anchorId="27886B3F" wp14:editId="54A0F58A">
+            <wp:extent cx="3391194" cy="2270957"/>
             <wp:effectExtent l="0" t="0" r="0" b="0"/>
-            <wp:docPr id="8" name="图片 8"/>
+            <wp:docPr id="4" name="图片 4"/>
             <wp:cNvGraphicFramePr>
               <a:graphicFrameLocks xmlns:a="http://schemas.openxmlformats.org/drawingml/2006/main" noChangeAspect="1"/>
             </wp:cNvGraphicFramePr>
@@ -748,27 +730,20 @@
                     <pic:cNvPr id="1" name=""/>
                     <pic:cNvPicPr/>
                   </pic:nvPicPr>
-                  <pic:blipFill rotWithShape="1">
+                  <pic:blipFill>
                     <a:blip r:embed="rId10"/>
-                    <a:srcRect l="1328"/>
-                    <a:stretch/>
+                    <a:stretch>
+                      <a:fillRect/>
+                    </a:stretch>
                   </pic:blipFill>
-                  <pic:spPr bwMode="auto">
+                  <pic:spPr>
                     <a:xfrm>
                       <a:off x="0" y="0"/>
-                      <a:ext cx="3398814" cy="1737511"/>
+                      <a:ext cx="3391194" cy="2270957"/>
                     </a:xfrm>
                     <a:prstGeom prst="rect">
                       <a:avLst/>
                     </a:prstGeom>
-                    <a:ln>
-                      <a:noFill/>
-                    </a:ln>
-                    <a:extLst>
-                      <a:ext uri="{53640926-AAD7-44D8-BBD7-CCE9431645EC}">
-                        <a14:shadowObscured xmlns:a14="http://schemas.microsoft.com/office/drawing/2010/main"/>
-                      </a:ext>
-                    </a:extLst>
                   </pic:spPr>
                 </pic:pic>
               </a:graphicData>
@@ -776,62 +751,59 @@
           </wp:inline>
         </w:drawing>
       </w:r>
-    </w:p>
-    <w:p>
-      <w:pPr>
-        <w:pStyle w:val="a3"/>
-        <w:spacing w:after="0"/>
-        <w:ind w:left="360"/>
-      </w:pPr>
-      <w:r>
-        <w:rPr>
-          <w:rFonts w:hint="eastAsia"/>
-        </w:rPr>
-        <w:t>就说明你成功了。</w:t>
-      </w:r>
-    </w:p>
-    <w:p>
-      <w:pPr>
-        <w:pStyle w:val="a3"/>
-        <w:spacing w:after="0"/>
-        <w:ind w:left="360"/>
-      </w:pPr>
-    </w:p>
-    <w:p>
-      <w:pPr>
-        <w:pStyle w:val="a3"/>
-        <w:spacing w:after="0"/>
-        <w:ind w:left="360"/>
-        <w:rPr>
-          <w:rFonts w:hint="eastAsia"/>
-        </w:rPr>
-      </w:pPr>
-      <w:r>
-        <w:rPr>
-          <w:rFonts w:hint="eastAsia"/>
-        </w:rPr>
-        <w:t>PS</w:t>
-      </w:r>
-      <w:r>
-        <w:rPr>
-          <w:rFonts w:hint="eastAsia"/>
-        </w:rPr>
-        <w:t>：以后的教程都会直接放到这个</w:t>
-      </w:r>
-      <w:r>
-        <w:rPr>
-          <w:rFonts w:hint="eastAsia"/>
-        </w:rPr>
-        <w:t>Instruction</w:t>
-      </w:r>
-      <w:r>
-        <w:rPr>
-          <w:rFonts w:hint="eastAsia"/>
-        </w:rPr>
-        <w:t>里，每次说有新的教程的时候，请来这里查看。</w:t>
-      </w:r>
       <w:bookmarkStart w:id="0" w:name="_GoBack"/>
       <w:bookmarkEnd w:id="0"/>
+    </w:p>
+    <w:p>
+      <w:pPr>
+        <w:pStyle w:val="a3"/>
+        <w:spacing w:after="0"/>
+        <w:ind w:left="360"/>
+      </w:pPr>
+      <w:r>
+        <w:rPr>
+          <w:rFonts w:hint="eastAsia"/>
+        </w:rPr>
+        <w:t>就说明你成功了。</w:t>
+      </w:r>
+    </w:p>
+    <w:p>
+      <w:pPr>
+        <w:pStyle w:val="a3"/>
+        <w:spacing w:after="0"/>
+        <w:ind w:left="360"/>
+      </w:pPr>
+    </w:p>
+    <w:p>
+      <w:pPr>
+        <w:pStyle w:val="a3"/>
+        <w:spacing w:after="0"/>
+        <w:ind w:left="360"/>
+      </w:pPr>
+      <w:r>
+        <w:rPr>
+          <w:rFonts w:hint="eastAsia"/>
+        </w:rPr>
+        <w:t>PS</w:t>
+      </w:r>
+      <w:r>
+        <w:rPr>
+          <w:rFonts w:hint="eastAsia"/>
+        </w:rPr>
+        <w:t>：以后的教程都会直接放到这个</w:t>
+      </w:r>
+      <w:r>
+        <w:rPr>
+          <w:rFonts w:hint="eastAsia"/>
+        </w:rPr>
+        <w:t>Instruction</w:t>
+      </w:r>
+      <w:r>
+        <w:rPr>
+          <w:rFonts w:hint="eastAsia"/>
+        </w:rPr>
+        <w:t>里，每次说有新的教程的时候，请来这里查看。</w:t>
+      </w:r>
     </w:p>
     <w:sectPr>
       <w:pgSz w:w="12240" w:h="15840"/>
@@ -1063,6 +1035,7 @@
     <w:lsdException w:name="HTML Sample" w:semiHidden="1" w:unhideWhenUsed="1"/>
     <w:lsdException w:name="HTML Typewriter" w:semiHidden="1" w:unhideWhenUsed="1"/>
     <w:lsdException w:name="HTML Variable" w:semiHidden="1" w:unhideWhenUsed="1"/>
+    <w:lsdException w:name="Normal Table" w:semiHidden="1" w:unhideWhenUsed="1"/>
     <w:lsdException w:name="annotation subject" w:semiHidden="1" w:unhideWhenUsed="1"/>
     <w:lsdException w:name="No List" w:semiHidden="1" w:unhideWhenUsed="1"/>
     <w:lsdException w:name="Outline List 1" w:semiHidden="1" w:unhideWhenUsed="1"/>
@@ -1109,8 +1082,10 @@
     <w:lsdException w:name="Table Subtle 2" w:semiHidden="1" w:unhideWhenUsed="1"/>
     <w:lsdException w:name="Table Web 1" w:semiHidden="1" w:unhideWhenUsed="1"/>
     <w:lsdException w:name="Table Web 2" w:semiHidden="1" w:unhideWhenUsed="1"/>
+    <w:lsdException w:name="Table Web 3" w:semiHidden="1" w:unhideWhenUsed="1"/>
     <w:lsdException w:name="Balloon Text" w:semiHidden="1" w:unhideWhenUsed="1"/>
     <w:lsdException w:name="Table Grid" w:uiPriority="39"/>
+    <w:lsdException w:name="Table Theme" w:semiHidden="1" w:unhideWhenUsed="1"/>
     <w:lsdException w:name="Placeholder Text" w:semiHidden="1"/>
     <w:lsdException w:name="No Spacing" w:uiPriority="1" w:qFormat="1"/>
     <w:lsdException w:name="Light Shading" w:uiPriority="60"/>

</xml_diff>